<commit_message>
Code working for questions 1-3
</commit_message>
<xml_diff>
--- a/assignment_1/assignment_1.docx
+++ b/assignment_1/assignment_1.docx
@@ -137,7 +137,19 @@
         <w:rPr>
           <w:i/>
         </w:rPr>
-        <w:t>Introduction</w:t>
+        <w:t xml:space="preserve">Introduction </w:t>
+      </w:r>
+      <w:r>
+        <w:rPr>
+          <w:i/>
+        </w:rPr>
+        <w:t xml:space="preserve">to </w:t>
+      </w:r>
+      <w:r>
+        <w:rPr>
+          <w:i/>
+        </w:rPr>
+        <w:t>One Dimensional</w:t>
       </w:r>
       <w:r>
         <w:rPr>
@@ -149,13 +161,7 @@
         <w:rPr>
           <w:i/>
         </w:rPr>
-        <w:t xml:space="preserve">to </w:t>
-      </w:r>
-      <w:r>
-        <w:rPr>
-          <w:i/>
-        </w:rPr>
-        <w:t>One Dimensional</w:t>
+        <w:t>Diffusion Analysis</w:t>
       </w:r>
       <w:r>
         <w:rPr>
@@ -163,219 +169,192 @@
         </w:rPr>
         <w:t xml:space="preserve"> </w:t>
       </w:r>
-      <w:r>
-        <w:rPr>
-          <w:i/>
-        </w:rPr>
-        <w:t>Diffusion Analysis</w:t>
+    </w:p>
+    <w:p>
+      <w:pPr>
+        <w:jc w:val="center"/>
+        <w:rPr>
+          <w:i/>
+        </w:rPr>
+      </w:pPr>
+    </w:p>
+    <w:p>
+      <w:pPr>
+        <w:jc w:val="center"/>
+        <w:rPr>
+          <w:i/>
+        </w:rPr>
+      </w:pPr>
+    </w:p>
+    <w:p>
+      <w:pPr>
+        <w:jc w:val="center"/>
+        <w:rPr>
+          <w:i/>
+        </w:rPr>
+      </w:pPr>
+    </w:p>
+    <w:p>
+      <w:pPr>
+        <w:jc w:val="center"/>
+        <w:rPr>
+          <w:i/>
+        </w:rPr>
+      </w:pPr>
+    </w:p>
+    <w:p>
+      <w:pPr>
+        <w:jc w:val="center"/>
+        <w:rPr>
+          <w:i/>
+        </w:rPr>
+      </w:pPr>
+    </w:p>
+    <w:p>
+      <w:pPr>
+        <w:jc w:val="center"/>
+        <w:rPr>
+          <w:i/>
+        </w:rPr>
+      </w:pPr>
+    </w:p>
+    <w:p>
+      <w:pPr>
+        <w:jc w:val="center"/>
+        <w:rPr>
+          <w:i/>
+        </w:rPr>
+      </w:pPr>
+    </w:p>
+    <w:p>
+      <w:pPr>
+        <w:jc w:val="center"/>
+        <w:rPr>
+          <w:i/>
+        </w:rPr>
+      </w:pPr>
+    </w:p>
+    <w:p>
+      <w:pPr>
+        <w:jc w:val="center"/>
+        <w:rPr>
+          <w:i/>
+        </w:rPr>
+      </w:pPr>
+    </w:p>
+    <w:p>
+      <w:pPr>
+        <w:jc w:val="center"/>
+        <w:rPr>
+          <w:i/>
+        </w:rPr>
+      </w:pPr>
+    </w:p>
+    <w:p>
+      <w:pPr>
+        <w:jc w:val="center"/>
+        <w:rPr>
+          <w:i/>
+        </w:rPr>
+      </w:pPr>
+    </w:p>
+    <w:p>
+      <w:pPr>
+        <w:jc w:val="center"/>
+        <w:rPr>
+          <w:i/>
+        </w:rPr>
+      </w:pPr>
+    </w:p>
+    <w:p>
+      <w:pPr>
+        <w:rPr>
+          <w:i/>
+        </w:rPr>
+      </w:pPr>
+    </w:p>
+    <w:p>
+      <w:r>
+        <w:rPr>
+          <w:b/>
+        </w:rPr>
+        <w:t xml:space="preserve">Submitted By: </w:t>
+      </w:r>
+      <w:r>
+        <w:t>Alex Kiar, 250731557</w:t>
+      </w:r>
+    </w:p>
+    <w:p>
+      <w:r>
+        <w:rPr>
+          <w:b/>
+        </w:rPr>
+        <w:t>Submitted To:</w:t>
+      </w:r>
+      <w:r>
+        <w:t xml:space="preserve"> Dr. Straatman</w:t>
+      </w:r>
+    </w:p>
+    <w:p>
+      <w:r>
+        <w:t>Date: May 12</w:t>
+      </w:r>
+      <w:r>
+        <w:rPr>
+          <w:vertAlign w:val="superscript"/>
+        </w:rPr>
+        <w:t>th</w:t>
+      </w:r>
+      <w:r>
+        <w:t>, 2017</w:t>
+      </w:r>
+    </w:p>
+    <w:p>
+      <w:pPr>
+        <w:pStyle w:val="Heading1"/>
+      </w:pPr>
+      <w:r>
+        <w:lastRenderedPageBreak/>
+        <w:t xml:space="preserve">Question 1: </w:t>
+      </w:r>
+      <w:r>
+        <w:t xml:space="preserve">1D </w:t>
+      </w:r>
+      <w:r>
+        <w:t>Conduction</w:t>
+      </w:r>
+    </w:p>
+    <w:p/>
+    <w:p>
+      <w:r>
+        <w:t xml:space="preserve">A plane bar experienced conduction heat transfer only. </w:t>
+      </w:r>
+      <w:r>
+        <w:t xml:space="preserve">Two prescribed end temperatures were specified with a convection coefficient of zero. </w:t>
+      </w:r>
+      <w:r>
+        <w:t xml:space="preserve">The prescribed temperatures required the use of the </w:t>
+      </w:r>
+      <w:proofErr w:type="spellStart"/>
+      <w:r>
+        <w:t>Direchlet</w:t>
+      </w:r>
+      <w:proofErr w:type="spellEnd"/>
+      <w:r>
+        <w:t xml:space="preserve"> boundary conditions for all grid sizes. </w:t>
       </w:r>
       <w:bookmarkStart w:id="0" w:name="_GoBack"/>
       <w:bookmarkEnd w:id="0"/>
-      <w:r>
-        <w:rPr>
-          <w:i/>
-        </w:rPr>
-        <w:t xml:space="preserve"> </w:t>
-      </w:r>
-    </w:p>
-    <w:p>
-      <w:pPr>
-        <w:jc w:val="center"/>
-        <w:rPr>
-          <w:i/>
-        </w:rPr>
-      </w:pPr>
-    </w:p>
-    <w:p>
-      <w:pPr>
-        <w:jc w:val="center"/>
-        <w:rPr>
-          <w:i/>
-        </w:rPr>
-      </w:pPr>
-    </w:p>
-    <w:p>
-      <w:pPr>
-        <w:jc w:val="center"/>
-        <w:rPr>
-          <w:i/>
-        </w:rPr>
-      </w:pPr>
-    </w:p>
-    <w:p>
-      <w:pPr>
-        <w:jc w:val="center"/>
-        <w:rPr>
-          <w:i/>
-        </w:rPr>
-      </w:pPr>
-    </w:p>
-    <w:p>
-      <w:pPr>
-        <w:jc w:val="center"/>
-        <w:rPr>
-          <w:i/>
-        </w:rPr>
-      </w:pPr>
-    </w:p>
-    <w:p>
-      <w:pPr>
-        <w:jc w:val="center"/>
-        <w:rPr>
-          <w:i/>
-        </w:rPr>
-      </w:pPr>
-    </w:p>
-    <w:p>
-      <w:pPr>
-        <w:jc w:val="center"/>
-        <w:rPr>
-          <w:i/>
-        </w:rPr>
-      </w:pPr>
-    </w:p>
-    <w:p>
-      <w:pPr>
-        <w:jc w:val="center"/>
-        <w:rPr>
-          <w:i/>
-        </w:rPr>
-      </w:pPr>
-    </w:p>
-    <w:p>
-      <w:pPr>
-        <w:jc w:val="center"/>
-        <w:rPr>
-          <w:i/>
-        </w:rPr>
-      </w:pPr>
-    </w:p>
-    <w:p>
-      <w:pPr>
-        <w:jc w:val="center"/>
-        <w:rPr>
-          <w:i/>
-        </w:rPr>
-      </w:pPr>
-    </w:p>
-    <w:p>
-      <w:pPr>
-        <w:jc w:val="center"/>
-        <w:rPr>
-          <w:i/>
-        </w:rPr>
-      </w:pPr>
-    </w:p>
-    <w:p>
-      <w:pPr>
-        <w:jc w:val="center"/>
-        <w:rPr>
-          <w:i/>
-        </w:rPr>
-      </w:pPr>
-    </w:p>
-    <w:p>
-      <w:pPr>
-        <w:rPr>
-          <w:i/>
-        </w:rPr>
-      </w:pPr>
-    </w:p>
-    <w:p>
-      <w:r>
-        <w:rPr>
-          <w:b/>
-        </w:rPr>
-        <w:t xml:space="preserve">Submitted By: </w:t>
-      </w:r>
-      <w:r>
-        <w:t>Alex Kiar, 250731557</w:t>
-      </w:r>
-    </w:p>
-    <w:p>
-      <w:r>
-        <w:rPr>
-          <w:b/>
-        </w:rPr>
-        <w:t>Submitted To:</w:t>
-      </w:r>
-      <w:r>
-        <w:t xml:space="preserve"> Dr. Straatman</w:t>
-      </w:r>
-    </w:p>
-    <w:p>
-      <w:r>
-        <w:t>Date: May 12</w:t>
-      </w:r>
-      <w:r>
-        <w:rPr>
-          <w:vertAlign w:val="superscript"/>
-        </w:rPr>
-        <w:t>th</w:t>
-      </w:r>
-      <w:r>
-        <w:t>, 2017</w:t>
-      </w:r>
     </w:p>
     <w:p>
       <w:pPr>
         <w:pStyle w:val="Heading1"/>
-        <w:rPr>
-          <w:lang w:val="fr-FR"/>
-        </w:rPr>
-      </w:pPr>
-      <w:r>
-        <w:rPr>
-          <w:lang w:val="fr-FR"/>
-        </w:rPr>
-        <w:lastRenderedPageBreak/>
-        <w:t xml:space="preserve">Question 1: </w:t>
-      </w:r>
-      <w:r>
-        <w:t xml:space="preserve">1D </w:t>
-      </w:r>
-      <w:r>
-        <w:rPr>
-          <w:lang w:val="fr-FR"/>
-        </w:rPr>
-        <w:t>Conduction</w:t>
-      </w:r>
-    </w:p>
-    <w:p>
-      <w:pPr>
-        <w:rPr>
-          <w:lang w:val="fr-FR"/>
-        </w:rPr>
-      </w:pPr>
-    </w:p>
-    <w:p>
-      <w:pPr>
-        <w:rPr>
-          <w:lang w:val="fr-FR"/>
-        </w:rPr>
-      </w:pPr>
-    </w:p>
-    <w:p>
-      <w:pPr>
-        <w:pStyle w:val="Heading1"/>
-        <w:rPr>
-          <w:lang w:val="fr-FR"/>
-        </w:rPr>
-      </w:pPr>
-      <w:r>
-        <w:rPr>
-          <w:lang w:val="fr-FR"/>
-        </w:rPr>
+      </w:pPr>
+      <w:r>
         <w:t>Question 2: 1D Convection</w:t>
       </w:r>
     </w:p>
-    <w:p>
-      <w:pPr>
-        <w:rPr>
-          <w:lang w:val="fr-FR"/>
-        </w:rPr>
-      </w:pPr>
-    </w:p>
+    <w:p/>
     <w:p>
       <w:pPr>
         <w:pStyle w:val="Heading1"/>

</xml_diff>